<commit_message>
Product klacht formulier af + action page +klantop
</commit_message>
<xml_diff>
--- a/Documents/Standups/Sprint 3/Sprint 3 einde.docx
+++ b/Documents/Standups/Sprint 3/Sprint 3 einde.docx
@@ -2444,8 +2444,14 @@
     <w:p>
       <w:pPr>
         <w:pStyle w:val="Heading1"/>
-      </w:pPr>
-      <w:r>
+        <w:rPr>
+          <w:lang w:val="en-US"/>
+        </w:rPr>
+      </w:pPr>
+      <w:r>
+        <w:rPr>
+          <w:lang w:val="en-US"/>
+        </w:rPr>
         <w:t>Sprint Review</w:t>
       </w:r>
     </w:p>
@@ -2553,7 +2559,7 @@
     </w:p>
     <w:p>
       <w:r>
-        <w:t>Geen idee.</w:t>
+        <w:t>Klant tevreden.</w:t>
       </w:r>
     </w:p>
     <w:p/>

</xml_diff>